<commit_message>
added pwd min length
</commit_message>
<xml_diff>
--- a/Rapport.docx
+++ b/Rapport.docx
@@ -117,7 +117,6 @@
     </w:p>
     <w:p>
       <w:pPr>
-        <w:spacing w:after="0"/>
         <w:rPr>
           <w:lang w:val="fr-CH"/>
         </w:rPr>
@@ -145,7 +144,6 @@
     </w:p>
     <w:p>
       <w:pPr>
-        <w:spacing w:after="0"/>
         <w:rPr>
           <w:lang w:val="fr-CH"/>
         </w:rPr>
@@ -159,7 +157,6 @@
     </w:p>
     <w:p>
       <w:pPr>
-        <w:spacing w:after="0"/>
         <w:rPr>
           <w:lang w:val="fr-CH"/>
         </w:rPr>
@@ -173,7 +170,6 @@
     </w:p>
     <w:p>
       <w:pPr>
-        <w:spacing w:after="0"/>
         <w:rPr>
           <w:lang w:val="fr-CH"/>
         </w:rPr>
@@ -281,7 +277,6 @@
     </w:p>
     <w:p>
       <w:pPr>
-        <w:spacing w:after="0"/>
         <w:rPr>
           <w:lang w:val="fr-CH"/>
         </w:rPr>
@@ -296,26 +291,23 @@
         <w:rPr>
           <w:lang w:val="fr-CH"/>
         </w:rPr>
-        <w:t xml:space="preserve"> d’attaque très probable. La motivation principale étant que, si l’attaque réussi, on peut avoir accès à un compte utilisateur. De plus, en effectuant quelques recherches, l’attaquant se rend vite compte qu’il n’y a pas de politique de sécurité sur les mots de passe et que aucune protection contre </w:t>
-      </w:r>
-      <w:proofErr w:type="gramStart"/>
-      <w:r>
-        <w:rPr>
-          <w:lang w:val="fr-CH"/>
-        </w:rPr>
-        <w:t>le brute</w:t>
-      </w:r>
-      <w:proofErr w:type="gramEnd"/>
-      <w:r>
-        <w:rPr>
-          <w:lang w:val="fr-CH"/>
-        </w:rPr>
-        <w:t xml:space="preserve"> force n’est mise en place sur le site. Il est donc (plutôt aisé) d’effectuer une attaque pas brute force sur un compte admin (ou utilisateur) afin d’obtenir un accès privilégié à l’application. Un accès administrateur permettrait de modifier la base de données facilement et de changer les mots de passe des autres utilisateurs. L’attaquant aurait alors un contrôle total de l’application.</w:t>
-      </w:r>
-    </w:p>
-    <w:p>
-      <w:pPr>
-        <w:spacing w:after="0"/>
+        <w:t xml:space="preserve"> d’attaque très probable. La motivation principale étant que, si l’attaque réussi, on peut avoir accès à un compte utilisateur. De plus, en effectuant quelques recherches, l’attaquant se rend vite compte qu’il n’y a pas de politique de sécurité sur les mots de passe et que aucune protection contre le brute</w:t>
+      </w:r>
+      <w:r>
+        <w:rPr>
+          <w:lang w:val="fr-CH"/>
+        </w:rPr>
+        <w:t>-</w:t>
+      </w:r>
+      <w:r>
+        <w:rPr>
+          <w:lang w:val="fr-CH"/>
+        </w:rPr>
+        <w:t>force n’est mise en place sur le site. Il est donc (plutôt aisé) d’effectuer une attaque pas brute force sur un compte admin (ou utilisateur) afin d’obtenir un accès privilégié à l’application. Un accès administrateur permettrait de modifier la base de données facilement et de changer les mots de passe des autres utilisateurs. L’attaquant aurait alors un contrôle total de l’application.</w:t>
+      </w:r>
+    </w:p>
+    <w:p>
+      <w:pPr>
         <w:rPr>
           <w:lang w:val="fr-CH"/>
         </w:rPr>
@@ -327,10 +319,7 @@
         <w:t>Cette attaque est de type : "</w:t>
       </w:r>
       <w:r>
-        <w:t>Elevation of Privilege</w:t>
-      </w:r>
-      <w:r>
-        <w:t>"</w:t>
+        <w:t>Elevation of Privilege"</w:t>
       </w:r>
       <w:r>
         <w:rPr>
@@ -339,10 +328,7 @@
         <w:t xml:space="preserve"> et, dans un deuxième temps, "</w:t>
       </w:r>
       <w:r>
-        <w:t>Information disclosure</w:t>
-      </w:r>
-      <w:r>
-        <w:t>".</w:t>
+        <w:t>Information disclosure".</w:t>
       </w:r>
     </w:p>
     <w:p>
@@ -361,7 +347,6 @@
     </w:p>
     <w:p>
       <w:pPr>
-        <w:spacing w:after="0"/>
         <w:rPr>
           <w:lang w:val="fr-CH"/>
         </w:rPr>
@@ -381,7 +366,6 @@
     </w:p>
     <w:p>
       <w:pPr>
-        <w:spacing w:after="0"/>
         <w:rPr>
           <w:lang w:val="fr-CH"/>
         </w:rPr>
@@ -393,16 +377,7 @@
         <w:t>Cette attaque est de type : "</w:t>
       </w:r>
       <w:r>
-        <w:t>Information disclosure</w:t>
-      </w:r>
-      <w:r>
-        <w:t>" et "</w:t>
-      </w:r>
-      <w:r>
-        <w:t>Tampering</w:t>
-      </w:r>
-      <w:r>
-        <w:t>"</w:t>
+        <w:t>Information disclosure" et "Tampering"</w:t>
       </w:r>
       <w:r>
         <w:t>.</w:t>
@@ -446,85 +421,117 @@
         <w:rPr>
           <w:lang w:val="fr-CH"/>
         </w:rPr>
-        <w:t xml:space="preserve">Afin d’empêcher ce type d’attaque, nous avons rajouté un captcha à remplir lors de chaque tentative de login. Cette mesure empêche l’utilisation de scripts </w:t>
-      </w:r>
-      <w:r>
-        <w:rPr>
-          <w:lang w:val="fr-CH"/>
-        </w:rPr>
-        <w:t>permettant de brute-forcer le mot de passe et rend donc ce type d’attaque beaucoup plus compliqué et beaucoup plus gourmand en temps.</w:t>
-      </w:r>
-    </w:p>
-    <w:p>
-      <w:pPr>
-        <w:pStyle w:val="Titre2"/>
-        <w:rPr>
-          <w:lang w:val="fr-CH"/>
-        </w:rPr>
-      </w:pPr>
-      <w:r>
-        <w:rPr>
-          <w:lang w:val="fr-CH"/>
-        </w:rPr>
-        <w:t>Base de données </w:t>
-      </w:r>
-    </w:p>
-    <w:p>
-      <w:pPr>
-        <w:rPr>
-          <w:lang w:val="fr-CH"/>
-        </w:rPr>
-      </w:pPr>
-      <w:r>
-        <w:rPr>
-          <w:lang w:val="fr-CH"/>
-        </w:rPr>
-        <w:t>Afin de se prévenir contre ce type d’attaque, nous avons changé les requêtes effectuées à la base de données par des "</w:t>
-      </w:r>
-      <w:proofErr w:type="spellStart"/>
-      <w:r>
-        <w:rPr>
-          <w:lang w:val="fr-CH"/>
-        </w:rPr>
-        <w:t>prepared</w:t>
-      </w:r>
-      <w:proofErr w:type="spellEnd"/>
-      <w:r>
-        <w:rPr>
-          <w:lang w:val="fr-CH"/>
-        </w:rPr>
-        <w:t xml:space="preserve"> </w:t>
-      </w:r>
-      <w:proofErr w:type="spellStart"/>
-      <w:r>
-        <w:rPr>
-          <w:lang w:val="fr-CH"/>
-        </w:rPr>
-        <w:t>statement</w:t>
-      </w:r>
-      <w:proofErr w:type="spellEnd"/>
-      <w:r>
-        <w:rPr>
-          <w:lang w:val="fr-CH"/>
-        </w:rPr>
-        <w:t>" afin de prévenir tout risque d’injection SQL.</w:t>
-      </w:r>
-    </w:p>
-    <w:p>
-      <w:pPr>
-        <w:pStyle w:val="Titre1"/>
-        <w:rPr>
-          <w:lang w:val="fr-CH"/>
-        </w:rPr>
-      </w:pPr>
-      <w:r>
-        <w:rPr>
-          <w:lang w:val="fr-CH"/>
-        </w:rPr>
-        <w:t>Conclusion</w:t>
+        <w:t>Afin d’empêcher ce type d’attaque, nous avons rajouté un captcha à r</w:t>
       </w:r>
       <w:bookmarkStart w:id="0" w:name="_GoBack"/>
       <w:bookmarkEnd w:id="0"/>
+      <w:r>
+        <w:rPr>
+          <w:lang w:val="fr-CH"/>
+        </w:rPr>
+        <w:t xml:space="preserve">emplir lors de chaque tentative de login. Cette mesure empêche l’utilisation de scripts </w:t>
+      </w:r>
+      <w:r>
+        <w:rPr>
+          <w:lang w:val="fr-CH"/>
+        </w:rPr>
+        <w:t>permettant de brute-forcer le mot de passe et rend donc ce type d’attaque beaucoup plus compliqué et beaucoup plus gourmand en temps.</w:t>
+      </w:r>
+    </w:p>
+    <w:p>
+      <w:pPr>
+        <w:rPr>
+          <w:lang w:val="fr-CH"/>
+        </w:rPr>
+      </w:pPr>
+      <w:r>
+        <w:rPr>
+          <w:lang w:val="fr-CH"/>
+        </w:rPr>
+        <w:t xml:space="preserve">De plus, nous avons rajouté un nombre minimal de caractère pour le mot de passe de l’utilisateur. Il faut maintenant que le mot de passe soit composé de 8 caractères ou plus. Cette modification permet de </w:t>
+      </w:r>
+      <w:r>
+        <w:rPr>
+          <w:lang w:val="fr-CH"/>
+        </w:rPr>
+        <w:t>rallonger</w:t>
+      </w:r>
+      <w:r>
+        <w:rPr>
+          <w:lang w:val="fr-CH"/>
+        </w:rPr>
+        <w:t xml:space="preserve"> encore le temps nécessaire pour effectuer une attaque par brute-force</w:t>
+      </w:r>
+    </w:p>
+    <w:p>
+      <w:pPr>
+        <w:pStyle w:val="Titre2"/>
+        <w:rPr>
+          <w:lang w:val="fr-CH"/>
+        </w:rPr>
+      </w:pPr>
+      <w:r>
+        <w:rPr>
+          <w:lang w:val="fr-CH"/>
+        </w:rPr>
+        <w:t>Base de données </w:t>
+      </w:r>
+    </w:p>
+    <w:p>
+      <w:pPr>
+        <w:rPr>
+          <w:lang w:val="fr-CH"/>
+        </w:rPr>
+      </w:pPr>
+      <w:r>
+        <w:rPr>
+          <w:lang w:val="fr-CH"/>
+        </w:rPr>
+        <w:t>Afin de se prévenir contre ce type d’attaque, nous avons changé les requêtes effectuées à la base de données par des "</w:t>
+      </w:r>
+      <w:proofErr w:type="spellStart"/>
+      <w:r>
+        <w:rPr>
+          <w:lang w:val="fr-CH"/>
+        </w:rPr>
+        <w:t>prepared</w:t>
+      </w:r>
+      <w:proofErr w:type="spellEnd"/>
+      <w:r>
+        <w:rPr>
+          <w:lang w:val="fr-CH"/>
+        </w:rPr>
+        <w:t xml:space="preserve"> </w:t>
+      </w:r>
+      <w:proofErr w:type="spellStart"/>
+      <w:r>
+        <w:rPr>
+          <w:lang w:val="fr-CH"/>
+        </w:rPr>
+        <w:t>statement</w:t>
+      </w:r>
+      <w:proofErr w:type="spellEnd"/>
+      <w:r>
+        <w:rPr>
+          <w:lang w:val="fr-CH"/>
+        </w:rPr>
+        <w:t>" afin de prévenir tout risque d’injection SQL.</w:t>
+      </w:r>
+    </w:p>
+    <w:p>
+      <w:pPr>
+        <w:pStyle w:val="Titre1"/>
+        <w:rPr>
+          <w:lang w:val="fr-CH"/>
+        </w:rPr>
+      </w:pPr>
+      <w:r>
+        <w:rPr>
+          <w:lang w:val="fr-CH"/>
+        </w:rPr>
+        <w:lastRenderedPageBreak/>
+        <w:t>Conclusion</w:t>
+      </w:r>
     </w:p>
     <w:sectPr>
       <w:pgSz w:w="11906" w:h="16838"/>
@@ -1054,8 +1061,9 @@
   <w:style w:type="paragraph" w:default="1" w:styleId="Normal">
     <w:name w:val="Normal"/>
     <w:qFormat/>
-    <w:rsid w:val="00F6015A"/>
+    <w:rsid w:val="002B6AF6"/>
     <w:pPr>
+      <w:spacing w:after="0"/>
       <w:jc w:val="both"/>
     </w:pPr>
     <w:rPr>
@@ -1073,7 +1081,7 @@
     <w:pPr>
       <w:keepNext/>
       <w:keepLines/>
-      <w:spacing w:before="240" w:after="0"/>
+      <w:spacing w:before="240"/>
       <w:outlineLvl w:val="0"/>
     </w:pPr>
     <w:rPr>
@@ -1095,7 +1103,7 @@
     <w:pPr>
       <w:keepNext/>
       <w:keepLines/>
-      <w:spacing w:before="40" w:after="0"/>
+      <w:spacing w:before="40"/>
       <w:outlineLvl w:val="1"/>
     </w:pPr>
     <w:rPr>

</xml_diff>